<commit_message>
Moved P1, P2 and cookie to cookie.txt to prevent compiling the code each time before update.
</commit_message>
<xml_diff>
--- a/GetPrices/How-to-download-prices-from-Yahoo.docx
+++ b/GetPrices/How-to-download-prices-from-Yahoo.docx
@@ -32,7 +32,7 @@
     </w:p>
     <w:p>
       <w:r>
-        <w:t>Right click on Download Data and copy link address – get the value of period1 and period2 provide this as P1 and P2 values on the command prompt.</w:t>
+        <w:t>Right click on Download Data and copy link address – get the value of period1 and period2</w:t>
       </w:r>
     </w:p>
     <w:p>
@@ -137,19 +137,67 @@
         </w:tabs>
       </w:pPr>
       <w:r>
-        <w:t>Paste this cookie value in the code at line</w:t>
-      </w:r>
-      <w:r>
-        <w:t xml:space="preserve"> 258 in </w:t>
-      </w:r>
-      <w:r>
-        <w:rPr>
-          <w:rFonts w:ascii="Consolas" w:hAnsi="Consolas" w:cs="Consolas"/>
-          <w:color w:val="000000"/>
-          <w:sz w:val="19"/>
-          <w:szCs w:val="19"/>
-        </w:rPr>
-        <w:t>downloadFromURL</w:t>
+        <w:t>Paste P1, P2</w:t>
+      </w:r>
+      <w:r>
+        <w:t xml:space="preserve"> &amp; Cookie in cookie.txt like so each in a separate line</w:t>
+      </w:r>
+    </w:p>
+    <w:p>
+      <w:pPr>
+        <w:tabs>
+          <w:tab w:val="left" w:pos="5661"/>
+        </w:tabs>
+        <w:spacing w:after="0" w:line="240" w:lineRule="auto"/>
+      </w:pPr>
+      <w:r>
+        <w:t>1494648000</w:t>
+      </w:r>
+    </w:p>
+    <w:p>
+      <w:pPr>
+        <w:tabs>
+          <w:tab w:val="left" w:pos="5661"/>
+        </w:tabs>
+        <w:spacing w:after="0" w:line="240" w:lineRule="auto"/>
+      </w:pPr>
+      <w:r>
+        <w:t>1495252800</w:t>
+      </w:r>
+    </w:p>
+    <w:p>
+      <w:pPr>
+        <w:tabs>
+          <w:tab w:val="left" w:pos="5661"/>
+        </w:tabs>
+        <w:spacing w:after="0" w:line="240" w:lineRule="auto"/>
+      </w:pPr>
+      <w:r>
+        <w:t>AO=u=1;</w:t>
+      </w:r>
+      <w:r>
+        <w:t xml:space="preserve">YLS=v=1&amp;p=1&amp;n=1;YP=v=AwAAY&amp;d=AEgAMEUCIA1MT8vkJhksoPAaRaBzx1R9dMKlb09sB81mZcdtg5gUAiEAv_yDBTzMabR7XUowToppCAxsToC7FxVQJU8MhxD8w0EA; Y=v=1&amp;n=3g51j2kc8cv8e&amp;p=; </w:t>
+      </w:r>
+      <w:r>
+        <w:cr/>
+        <w:t>F=a=f7NKihsMvS7ShNukBzbYxcxEjAcig1HNhoN69WL.bPSfdzS6kVMgBT.RAY5OfWIU4F_N8KYJnZq8c8DH5Jc_BPRpnA--&amp;b=PGtL&amp;d=Gd70Kyk9vQ--; B=7htj5shb456m3&amp;b=4&amp;</w:t>
+      </w:r>
+      <w:r>
+        <w:t>d=0eJzXjppYEL6PEIiAPs9NrkVwkw-</w:t>
+      </w:r>
+      <w:r>
+        <w:cr/>
+      </w:r>
+      <w:r>
+        <w:t>&amp;s=5v&amp;i=BWaOjcXPcSxXuM_1r4Nu; ucs=tr=1454304599443&amp;fs=1&amp;lnct=1469248462&amp;pnct=; PRF=%3Dundefined%26t%3DSPY%252B%255EGSPC%252BGE%252BYHOO%252BCI</w:t>
+      </w:r>
+      <w:r>
+        <w:t>B%252BVDIGX%252BVFINX%252BVBLTX</w:t>
+      </w:r>
+      <w:bookmarkStart w:id="0" w:name="_GoBack"/>
+      <w:bookmarkEnd w:id="0"/>
+      <w:r>
+        <w:t>%252BAGG%252BIJR%252BDGRO%252BFLO%252BTLT%252B%26cd%3Dundefined</w:t>
       </w:r>
     </w:p>
     <w:p>
@@ -158,11 +206,16 @@
           <w:tab w:val="left" w:pos="5661"/>
         </w:tabs>
       </w:pPr>
-      <w:r>
-        <w:t>Compile &amp; Run the application.</w:t>
-      </w:r>
-      <w:bookmarkStart w:id="0" w:name="_GoBack"/>
-      <w:bookmarkEnd w:id="0"/>
+    </w:p>
+    <w:p>
+      <w:pPr>
+        <w:tabs>
+          <w:tab w:val="left" w:pos="5661"/>
+        </w:tabs>
+      </w:pPr>
+      <w:r>
+        <w:t>Run the application.</w:t>
+      </w:r>
     </w:p>
     <w:p/>
     <w:sectPr>

</xml_diff>